<commit_message>
Pálya és teszteset leíró fájlok specifikálása
</commit_message>
<xml_diff>
--- a/Docs/07_Prototípus koncepciója.docx
+++ b/Docs/07_Prototípus koncepciója.docx
@@ -1290,7 +1290,12 @@
         </w:rPr>
         <w:t>[</w:t>
       </w:r>
-      <w:proofErr w:type="spellStart"/>
+      <w:r>
+        <w:rPr>
+          <w:rFonts w:ascii="Courier New" w:hAnsi="Courier New" w:cs="Courier New"/>
+        </w:rPr>
+        <w:t>-</w:t>
+      </w:r>
       <w:r>
         <w:rPr>
           <w:rFonts w:ascii="Courier New" w:hAnsi="Courier New" w:cs="Courier New"/>
@@ -1307,6 +1312,12 @@
         <w:rPr>
           <w:rFonts w:ascii="Courier New" w:hAnsi="Courier New" w:cs="Courier New"/>
         </w:rPr>
+        <w:t>-</w:t>
+      </w:r>
+      <w:r>
+        <w:rPr>
+          <w:rFonts w:ascii="Courier New" w:hAnsi="Courier New" w:cs="Courier New"/>
+        </w:rPr>
         <w:t>r</w:t>
       </w:r>
       <w:r>
@@ -1319,6 +1330,12 @@
         <w:rPr>
           <w:rFonts w:ascii="Courier New" w:hAnsi="Courier New" w:cs="Courier New"/>
         </w:rPr>
+        <w:t>-</w:t>
+      </w:r>
+      <w:r>
+        <w:rPr>
+          <w:rFonts w:ascii="Courier New" w:hAnsi="Courier New" w:cs="Courier New"/>
+        </w:rPr>
         <w:t>d</w:t>
       </w:r>
       <w:r>
@@ -1331,9 +1348,14 @@
         <w:rPr>
           <w:rFonts w:ascii="Courier New" w:hAnsi="Courier New" w:cs="Courier New"/>
         </w:rPr>
+        <w:t>-</w:t>
+      </w:r>
+      <w:r>
+        <w:rPr>
+          <w:rFonts w:ascii="Courier New" w:hAnsi="Courier New" w:cs="Courier New"/>
+        </w:rPr>
         <w:t>l</w:t>
       </w:r>
-      <w:proofErr w:type="spellEnd"/>
       <w:r>
         <w:rPr>
           <w:rFonts w:ascii="Courier New" w:hAnsi="Courier New" w:cs="Courier New"/>
@@ -1416,34 +1438,26 @@
           <w:i w:val="0"/>
           <w:color w:val="auto"/>
         </w:rPr>
+        <w:t>&gt; &lt;</w:t>
+      </w:r>
+      <w:proofErr w:type="spellStart"/>
+      <w:r>
+        <w:rPr>
+          <w:rFonts w:ascii="Courier New" w:hAnsi="Courier New" w:cs="Courier New"/>
+          <w:i w:val="0"/>
+          <w:color w:val="auto"/>
+        </w:rPr>
+        <w:t>type</w:t>
+      </w:r>
+      <w:proofErr w:type="spellEnd"/>
+      <w:r>
+        <w:rPr>
+          <w:rFonts w:ascii="Courier New" w:hAnsi="Courier New" w:cs="Courier New"/>
+          <w:i w:val="0"/>
+          <w:color w:val="auto"/>
+        </w:rPr>
         <w:t>&gt;</w:t>
       </w:r>
-      <w:r>
-        <w:rPr>
-          <w:rFonts w:ascii="Courier New" w:hAnsi="Courier New" w:cs="Courier New"/>
-          <w:i w:val="0"/>
-          <w:color w:val="auto"/>
-        </w:rPr>
-        <w:t xml:space="preserve"> &lt;</w:t>
-      </w:r>
-      <w:proofErr w:type="spellStart"/>
-      <w:r>
-        <w:rPr>
-          <w:rFonts w:ascii="Courier New" w:hAnsi="Courier New" w:cs="Courier New"/>
-          <w:i w:val="0"/>
-          <w:color w:val="auto"/>
-        </w:rPr>
-        <w:t>type</w:t>
-      </w:r>
-      <w:proofErr w:type="spellEnd"/>
-      <w:r>
-        <w:rPr>
-          <w:rFonts w:ascii="Courier New" w:hAnsi="Courier New" w:cs="Courier New"/>
-          <w:i w:val="0"/>
-          <w:color w:val="auto"/>
-        </w:rPr>
-        <w:t>&gt;</w:t>
-      </w:r>
     </w:p>
     <w:p>
       <w:pPr>
@@ -1474,10 +1488,7 @@
         <w:t xml:space="preserve"> </w:t>
       </w:r>
       <w:r>
-        <w:t>munkás</w:t>
-      </w:r>
-      <w:r>
-        <w:t xml:space="preserve">sal méz vagy olaj elhelyezése az aktuális </w:t>
+        <w:t xml:space="preserve">munkással méz vagy olaj elhelyezése az aktuális </w:t>
       </w:r>
       <w:proofErr w:type="spellStart"/>
       <w:r>
@@ -1590,7 +1601,12 @@
         </w:rPr>
         <w:t>[</w:t>
       </w:r>
-      <w:proofErr w:type="spellStart"/>
+      <w:r>
+        <w:rPr>
+          <w:rFonts w:ascii="Courier New" w:hAnsi="Courier New" w:cs="Courier New"/>
+        </w:rPr>
+        <w:t>-</w:t>
+      </w:r>
       <w:r>
         <w:rPr>
           <w:rFonts w:ascii="Courier New" w:hAnsi="Courier New" w:cs="Courier New"/>
@@ -1607,9 +1623,14 @@
         <w:rPr>
           <w:rFonts w:ascii="Courier New" w:hAnsi="Courier New" w:cs="Courier New"/>
         </w:rPr>
+        <w:t>-</w:t>
+      </w:r>
+      <w:r>
+        <w:rPr>
+          <w:rFonts w:ascii="Courier New" w:hAnsi="Courier New" w:cs="Courier New"/>
+        </w:rPr>
         <w:t>o</w:t>
       </w:r>
-      <w:proofErr w:type="spellEnd"/>
       <w:r>
         <w:rPr>
           <w:rFonts w:ascii="Courier New" w:hAnsi="Courier New" w:cs="Courier New"/>
@@ -1730,15 +1751,7 @@
           <w:i w:val="0"/>
           <w:color w:val="auto"/>
         </w:rPr>
-        <w:t>ls-</w:t>
-      </w:r>
-      <w:r>
-        <w:rPr>
-          <w:rFonts w:ascii="Courier New" w:hAnsi="Courier New" w:cs="Courier New"/>
-          <w:i w:val="0"/>
-          <w:color w:val="auto"/>
-        </w:rPr>
-        <w:t>boxes</w:t>
+        <w:t>ls-boxes</w:t>
       </w:r>
       <w:proofErr w:type="spellEnd"/>
     </w:p>
@@ -1756,13 +1769,7 @@
         <w:t>Leírás:</w:t>
       </w:r>
       <w:r>
-        <w:t xml:space="preserve"> Pályán lévő </w:t>
-      </w:r>
-      <w:r>
-        <w:t>dobozok</w:t>
-      </w:r>
-      <w:r>
-        <w:t xml:space="preserve"> listázása.</w:t>
+        <w:t xml:space="preserve"> Pályán lévő dobozok listázása.</w:t>
       </w:r>
       <w:r>
         <w:rPr>
@@ -1806,15 +1813,7 @@
           <w:i w:val="0"/>
           <w:color w:val="auto"/>
         </w:rPr>
-        <w:t>ls-</w:t>
-      </w:r>
-      <w:r>
-        <w:rPr>
-          <w:rFonts w:ascii="Courier New" w:hAnsi="Courier New" w:cs="Courier New"/>
-          <w:i w:val="0"/>
-          <w:color w:val="auto"/>
-        </w:rPr>
-        <w:t>fields</w:t>
+        <w:t>ls-fields</w:t>
       </w:r>
       <w:proofErr w:type="spellEnd"/>
     </w:p>
@@ -1832,13 +1831,7 @@
         <w:t>Leírás:</w:t>
       </w:r>
       <w:r>
-        <w:t xml:space="preserve"> Pályán lévő </w:t>
-      </w:r>
-      <w:r>
-        <w:t>mezők</w:t>
-      </w:r>
-      <w:r>
-        <w:t xml:space="preserve"> listázása.</w:t>
+        <w:t xml:space="preserve"> Pályán lévő mezők listázása.</w:t>
       </w:r>
       <w:r>
         <w:rPr>
@@ -1884,15 +1877,7 @@
           <w:i w:val="0"/>
           <w:color w:val="auto"/>
         </w:rPr>
-        <w:t>l</w:t>
-      </w:r>
-      <w:r>
-        <w:rPr>
-          <w:rFonts w:ascii="Courier New" w:hAnsi="Courier New" w:cs="Courier New"/>
-          <w:i w:val="0"/>
-          <w:color w:val="auto"/>
-        </w:rPr>
-        <w:t>og [&lt;</w:t>
+        <w:t>log [&lt;</w:t>
       </w:r>
       <w:proofErr w:type="spellStart"/>
       <w:r>
@@ -1927,10 +1912,7 @@
         <w:t>Leírás:</w:t>
       </w:r>
       <w:r>
-        <w:t xml:space="preserve"> Metódus hívások naplózása, ha meg van adva opcionális fájlnév akkor fájlba, ha nincs, akkor a képernyőre</w:t>
-      </w:r>
-      <w:r>
-        <w:t>.</w:t>
+        <w:t xml:space="preserve"> Metódus hívások naplózása, ha meg van adva opcionális fájlnév akkor fájlba, ha nincs, akkor a képernyőre.</w:t>
       </w:r>
       <w:r>
         <w:rPr>
@@ -2070,13 +2052,139 @@
           <w:i w:val="0"/>
           <w:color w:val="auto"/>
         </w:rPr>
-        <w:t>log</w:t>
-      </w:r>
-      <w:r>
-        <w:rPr>
-          <w:rFonts w:ascii="Courier New" w:hAnsi="Courier New" w:cs="Courier New"/>
-          <w:i w:val="0"/>
-          <w:color w:val="auto"/>
+        <w:t>log-</w:t>
+      </w:r>
+      <w:proofErr w:type="spellStart"/>
+      <w:r>
+        <w:rPr>
+          <w:rFonts w:ascii="Courier New" w:hAnsi="Courier New" w:cs="Courier New"/>
+          <w:i w:val="0"/>
+          <w:color w:val="auto"/>
+        </w:rPr>
+        <w:t>off</w:t>
+      </w:r>
+      <w:proofErr w:type="spellEnd"/>
+      <w:r>
+        <w:rPr>
+          <w:rFonts w:ascii="Courier New" w:hAnsi="Courier New" w:cs="Courier New"/>
+          <w:i w:val="0"/>
+          <w:color w:val="auto"/>
+        </w:rPr>
+        <w:t xml:space="preserve"> [&lt;</w:t>
+      </w:r>
+      <w:proofErr w:type="spellStart"/>
+      <w:r>
+        <w:rPr>
+          <w:rFonts w:ascii="Courier New" w:hAnsi="Courier New" w:cs="Courier New"/>
+          <w:i w:val="0"/>
+          <w:color w:val="auto"/>
+        </w:rPr>
+        <w:t>filename</w:t>
+      </w:r>
+      <w:proofErr w:type="spellEnd"/>
+      <w:r>
+        <w:rPr>
+          <w:rFonts w:ascii="Courier New" w:hAnsi="Courier New" w:cs="Courier New"/>
+          <w:i w:val="0"/>
+          <w:color w:val="auto"/>
+        </w:rPr>
+        <w:t>&gt; | -</w:t>
+      </w:r>
+      <w:proofErr w:type="spellStart"/>
+      <w:r>
+        <w:rPr>
+          <w:rFonts w:ascii="Courier New" w:hAnsi="Courier New" w:cs="Courier New"/>
+          <w:i w:val="0"/>
+          <w:color w:val="auto"/>
+        </w:rPr>
+        <w:t>all</w:t>
+      </w:r>
+      <w:proofErr w:type="spellEnd"/>
+      <w:r>
+        <w:rPr>
+          <w:rFonts w:ascii="Courier New" w:hAnsi="Courier New" w:cs="Courier New"/>
+          <w:i w:val="0"/>
+          <w:color w:val="auto"/>
+        </w:rPr>
+        <w:t>]</w:t>
+      </w:r>
+    </w:p>
+    <w:p>
+      <w:pPr>
+        <w:ind w:left="708"/>
+        <w:rPr>
+          <w:b/>
+        </w:rPr>
+      </w:pPr>
+      <w:r>
+        <w:rPr>
+          <w:b/>
+        </w:rPr>
+        <w:t>Leírás:</w:t>
+      </w:r>
+      <w:r>
+        <w:t xml:space="preserve"> </w:t>
+      </w:r>
+      <w:r>
+        <w:t>Leállítja az adott egység naplózását.</w:t>
+      </w:r>
+    </w:p>
+    <w:p>
+      <w:pPr>
+        <w:ind w:left="708"/>
+      </w:pPr>
+      <w:r>
+        <w:rPr>
+          <w:b/>
+        </w:rPr>
+        <w:t xml:space="preserve">Opciók: </w:t>
+      </w:r>
+      <w:r>
+        <w:rPr>
+          <w:rFonts w:ascii="Courier New" w:hAnsi="Courier New" w:cs="Courier New"/>
+        </w:rPr>
+        <w:t>[&lt;</w:t>
+      </w:r>
+      <w:proofErr w:type="spellStart"/>
+      <w:r>
+        <w:rPr>
+          <w:rFonts w:ascii="Courier New" w:hAnsi="Courier New" w:cs="Courier New"/>
+        </w:rPr>
+        <w:t>filename</w:t>
+      </w:r>
+      <w:proofErr w:type="spellEnd"/>
+      <w:r>
+        <w:rPr>
+          <w:rFonts w:ascii="Courier New" w:hAnsi="Courier New" w:cs="Courier New"/>
+        </w:rPr>
+        <w:t>&gt; | -</w:t>
+      </w:r>
+      <w:proofErr w:type="spellStart"/>
+      <w:r>
+        <w:rPr>
+          <w:rFonts w:ascii="Courier New" w:hAnsi="Courier New" w:cs="Courier New"/>
+        </w:rPr>
+        <w:t>all</w:t>
+      </w:r>
+      <w:proofErr w:type="spellEnd"/>
+      <w:r>
+        <w:rPr>
+          <w:rFonts w:ascii="Courier New" w:hAnsi="Courier New" w:cs="Courier New"/>
+        </w:rPr>
+        <w:t>]</w:t>
+      </w:r>
+      <w:r>
+        <w:rPr>
+          <w:rFonts w:ascii="Courier New" w:hAnsi="Courier New" w:cs="Courier New"/>
+        </w:rPr>
+        <w:t xml:space="preserve"> </w:t>
+      </w:r>
+      <w:r>
+        <w:t xml:space="preserve">– Opcionális. Kihagyva a képernyőre való naplózást állítja le. Fájlnevet megadva az adott fájlba való naplózást. </w:t>
+      </w:r>
+      <w:r>
+        <w:rPr>
+          <w:rFonts w:ascii="Courier New" w:hAnsi="Courier New" w:cs="Courier New"/>
         </w:rPr>
         <w:t>-</w:t>
       </w:r>
@@ -2084,19 +2192,184 @@
       <w:r>
         <w:rPr>
           <w:rFonts w:ascii="Courier New" w:hAnsi="Courier New" w:cs="Courier New"/>
-          <w:i w:val="0"/>
-          <w:color w:val="auto"/>
-        </w:rPr>
-        <w:t>off</w:t>
-      </w:r>
-      <w:proofErr w:type="spellEnd"/>
-      <w:r>
-        <w:rPr>
-          <w:rFonts w:ascii="Courier New" w:hAnsi="Courier New" w:cs="Courier New"/>
-          <w:i w:val="0"/>
-          <w:color w:val="auto"/>
-        </w:rPr>
-        <w:t xml:space="preserve"> [&lt;</w:t>
+        </w:rPr>
+        <w:t>all</w:t>
+      </w:r>
+      <w:proofErr w:type="spellEnd"/>
+      <w:r>
+        <w:rPr>
+          <w:rFonts w:ascii="Courier New" w:hAnsi="Courier New" w:cs="Courier New"/>
+        </w:rPr>
+        <w:t xml:space="preserve"> </w:t>
+      </w:r>
+      <w:r>
+        <w:t>kapcsolóval pedig minden naplózást.</w:t>
+      </w:r>
+    </w:p>
+    <w:p>
+      <w:pPr>
+        <w:pStyle w:val="magyarazat"/>
+      </w:pPr>
+    </w:p>
+    <w:p>
+      <w:pPr>
+        <w:pStyle w:val="magyarazat"/>
+        <w:rPr>
+          <w:b/>
+        </w:rPr>
+      </w:pPr>
+      <w:proofErr w:type="spellStart"/>
+      <w:r>
+        <w:rPr>
+          <w:rFonts w:ascii="Courier New" w:hAnsi="Courier New" w:cs="Courier New"/>
+          <w:i w:val="0"/>
+          <w:color w:val="auto"/>
+        </w:rPr>
+        <w:t>drop</w:t>
+      </w:r>
+      <w:proofErr w:type="spellEnd"/>
+      <w:r>
+        <w:rPr>
+          <w:rFonts w:ascii="Courier New" w:hAnsi="Courier New" w:cs="Courier New"/>
+          <w:i w:val="0"/>
+          <w:color w:val="auto"/>
+        </w:rPr>
+        <w:t>-map</w:t>
+      </w:r>
+    </w:p>
+    <w:p>
+      <w:pPr>
+        <w:ind w:left="708"/>
+        <w:rPr>
+          <w:b/>
+        </w:rPr>
+      </w:pPr>
+      <w:r>
+        <w:rPr>
+          <w:b/>
+        </w:rPr>
+        <w:t>Leírás:</w:t>
+      </w:r>
+      <w:r>
+        <w:t xml:space="preserve"> </w:t>
+      </w:r>
+      <w:r>
+        <w:t xml:space="preserve">Az aktuális </w:t>
+      </w:r>
+      <w:proofErr w:type="spellStart"/>
+      <w:r>
+        <w:t>pályá</w:t>
+      </w:r>
+      <w:proofErr w:type="spellEnd"/>
+      <w:r>
+        <w:t xml:space="preserve"> eldobása (például rossz betöltése esetén)</w:t>
+      </w:r>
+      <w:r>
+        <w:t>.</w:t>
+      </w:r>
+    </w:p>
+    <w:p>
+      <w:pPr>
+        <w:ind w:left="708"/>
+      </w:pPr>
+      <w:r>
+        <w:rPr>
+          <w:b/>
+        </w:rPr>
+        <w:t xml:space="preserve">Opciók: </w:t>
+      </w:r>
+      <w:r>
+        <w:t>-</w:t>
+      </w:r>
+    </w:p>
+    <w:p/>
+    <w:p>
+      <w:pPr>
+        <w:pStyle w:val="magyarazat"/>
+        <w:rPr>
+          <w:b/>
+        </w:rPr>
+      </w:pPr>
+      <w:r>
+        <w:rPr>
+          <w:rFonts w:ascii="Courier New" w:hAnsi="Courier New" w:cs="Courier New"/>
+          <w:i w:val="0"/>
+          <w:color w:val="auto"/>
+        </w:rPr>
+        <w:t>show-map</w:t>
+      </w:r>
+    </w:p>
+    <w:p>
+      <w:pPr>
+        <w:ind w:left="708"/>
+        <w:rPr>
+          <w:b/>
+        </w:rPr>
+      </w:pPr>
+      <w:r>
+        <w:rPr>
+          <w:b/>
+        </w:rPr>
+        <w:t>Leírás:</w:t>
+      </w:r>
+      <w:r>
+        <w:t xml:space="preserve"> Az aktuális pály</w:t>
+      </w:r>
+      <w:r>
+        <w:t>a kiírása (fájlnév)</w:t>
+      </w:r>
+      <w:r>
+        <w:t>.</w:t>
+      </w:r>
+    </w:p>
+    <w:p>
+      <w:pPr>
+        <w:ind w:left="708"/>
+      </w:pPr>
+      <w:r>
+        <w:rPr>
+          <w:b/>
+        </w:rPr>
+        <w:t xml:space="preserve">Opciók: </w:t>
+      </w:r>
+      <w:r>
+        <w:t>-</w:t>
+      </w:r>
+    </w:p>
+    <w:p>
+      <w:pPr>
+        <w:pStyle w:val="magyarazat"/>
+        <w:rPr>
+          <w:rFonts w:ascii="Courier New" w:hAnsi="Courier New" w:cs="Courier New"/>
+          <w:i w:val="0"/>
+          <w:color w:val="auto"/>
+        </w:rPr>
+      </w:pPr>
+    </w:p>
+    <w:p>
+      <w:pPr>
+        <w:pStyle w:val="magyarazat"/>
+        <w:rPr>
+          <w:b/>
+        </w:rPr>
+      </w:pPr>
+      <w:proofErr w:type="spellStart"/>
+      <w:r>
+        <w:rPr>
+          <w:rFonts w:ascii="Courier New" w:hAnsi="Courier New" w:cs="Courier New"/>
+          <w:i w:val="0"/>
+          <w:color w:val="auto"/>
+        </w:rPr>
+        <w:t>run</w:t>
+      </w:r>
+      <w:proofErr w:type="spellEnd"/>
+      <w:r>
+        <w:rPr>
+          <w:rFonts w:ascii="Courier New" w:hAnsi="Courier New" w:cs="Courier New"/>
+          <w:i w:val="0"/>
+          <w:color w:val="auto"/>
+        </w:rPr>
+        <w:t>-test &lt;</w:t>
       </w:r>
       <w:proofErr w:type="spellStart"/>
       <w:r>
@@ -2114,25 +2387,7 @@
           <w:i w:val="0"/>
           <w:color w:val="auto"/>
         </w:rPr>
-        <w:t>&gt; | -</w:t>
-      </w:r>
-      <w:proofErr w:type="spellStart"/>
-      <w:r>
-        <w:rPr>
-          <w:rFonts w:ascii="Courier New" w:hAnsi="Courier New" w:cs="Courier New"/>
-          <w:i w:val="0"/>
-          <w:color w:val="auto"/>
-        </w:rPr>
-        <w:t>all</w:t>
-      </w:r>
-      <w:proofErr w:type="spellEnd"/>
-      <w:r>
-        <w:rPr>
-          <w:rFonts w:ascii="Courier New" w:hAnsi="Courier New" w:cs="Courier New"/>
-          <w:i w:val="0"/>
-          <w:color w:val="auto"/>
-        </w:rPr>
-        <w:t>]</w:t>
+        <w:t xml:space="preserve">&gt; </w:t>
       </w:r>
     </w:p>
     <w:p>
@@ -2149,15 +2404,91 @@
         <w:t>Leírás:</w:t>
       </w:r>
       <w:r>
+        <w:t xml:space="preserve"> Előre megírt teszteset futtatása</w:t>
+      </w:r>
+      <w:r>
+        <w:t>.</w:t>
+      </w:r>
+    </w:p>
+    <w:p>
+      <w:pPr>
+        <w:ind w:left="708"/>
+      </w:pPr>
+      <w:r>
+        <w:rPr>
+          <w:b/>
+        </w:rPr>
+        <w:t xml:space="preserve">Opciók: </w:t>
+      </w:r>
+      <w:r>
+        <w:rPr>
+          <w:rFonts w:ascii="Courier New" w:hAnsi="Courier New" w:cs="Courier New"/>
+        </w:rPr>
+        <w:t>&lt;</w:t>
+      </w:r>
+      <w:proofErr w:type="spellStart"/>
+      <w:r>
+        <w:rPr>
+          <w:rFonts w:ascii="Courier New" w:hAnsi="Courier New" w:cs="Courier New"/>
+        </w:rPr>
+        <w:t>filename</w:t>
+      </w:r>
+      <w:proofErr w:type="spellEnd"/>
+      <w:r>
+        <w:rPr>
+          <w:rFonts w:ascii="Courier New" w:hAnsi="Courier New" w:cs="Courier New"/>
+        </w:rPr>
+        <w:t>&gt;</w:t>
+      </w:r>
+      <w:r>
+        <w:rPr>
+          <w:rFonts w:ascii="Courier New" w:hAnsi="Courier New" w:cs="Courier New"/>
+        </w:rPr>
         <w:t xml:space="preserve"> </w:t>
       </w:r>
       <w:r>
-        <w:t>Leállítja az adott egység naplózását.</w:t>
-      </w:r>
+        <w:t>- A tesztesetet tartalmazó fájl.</w:t>
+      </w:r>
+    </w:p>
+    <w:p/>
+    <w:p>
+      <w:pPr>
+        <w:pStyle w:val="magyarazat"/>
+        <w:rPr>
+          <w:b/>
+        </w:rPr>
+      </w:pPr>
+      <w:proofErr w:type="spellStart"/>
+      <w:r>
+        <w:rPr>
+          <w:rFonts w:ascii="Courier New" w:hAnsi="Courier New" w:cs="Courier New"/>
+          <w:i w:val="0"/>
+          <w:color w:val="auto"/>
+        </w:rPr>
+        <w:t>exit</w:t>
+      </w:r>
+      <w:proofErr w:type="spellEnd"/>
     </w:p>
     <w:p>
       <w:pPr>
         <w:ind w:left="708"/>
+        <w:rPr>
+          <w:b/>
+        </w:rPr>
+      </w:pPr>
+      <w:r>
+        <w:rPr>
+          <w:b/>
+        </w:rPr>
+        <w:t>Leírás:</w:t>
+      </w:r>
+      <w:r>
+        <w:t xml:space="preserve"> Kilépés a programból. </w:t>
+      </w:r>
+    </w:p>
+    <w:p>
+      <w:pPr>
+        <w:ind w:left="708"/>
       </w:pPr>
       <w:r>
         <w:rPr>
@@ -2166,412 +2497,982 @@
         <w:t xml:space="preserve">Opciók: </w:t>
       </w:r>
       <w:r>
-        <w:rPr>
-          <w:rFonts w:ascii="Courier New" w:hAnsi="Courier New" w:cs="Courier New"/>
-        </w:rPr>
-        <w:t>[&lt;</w:t>
-      </w:r>
-      <w:proofErr w:type="spellStart"/>
-      <w:r>
-        <w:rPr>
-          <w:rFonts w:ascii="Courier New" w:hAnsi="Courier New" w:cs="Courier New"/>
+        <w:t>-</w:t>
+      </w:r>
+    </w:p>
+    <w:p>
+      <w:pPr>
+        <w:pStyle w:val="magyarazat"/>
+      </w:pPr>
+    </w:p>
+    <w:p>
+      <w:pPr>
+        <w:pStyle w:val="magyarazat"/>
+      </w:pPr>
+    </w:p>
+    <w:p>
+      <w:pPr>
+        <w:pStyle w:val="magyarazat"/>
+        <w:rPr>
+          <w:b/>
+          <w:i w:val="0"/>
+          <w:color w:val="auto"/>
+          <w:sz w:val="28"/>
+          <w:szCs w:val="28"/>
+        </w:rPr>
+      </w:pPr>
+      <w:r>
+        <w:rPr>
+          <w:b/>
+          <w:i w:val="0"/>
+          <w:color w:val="auto"/>
+          <w:sz w:val="28"/>
+          <w:szCs w:val="28"/>
+        </w:rPr>
+        <w:t>Konfigurációs fájlok nyelvtana</w:t>
+      </w:r>
+    </w:p>
+    <w:p>
+      <w:pPr>
+        <w:pStyle w:val="magyarazat"/>
+        <w:rPr>
+          <w:b/>
+          <w:i w:val="0"/>
+          <w:color w:val="auto"/>
+          <w:sz w:val="28"/>
+          <w:szCs w:val="28"/>
+        </w:rPr>
+      </w:pPr>
+    </w:p>
+    <w:p>
+      <w:pPr>
+        <w:pStyle w:val="magyarazat"/>
+        <w:rPr>
+          <w:b/>
+          <w:i w:val="0"/>
+          <w:color w:val="auto"/>
+        </w:rPr>
+      </w:pPr>
+      <w:r>
+        <w:rPr>
+          <w:b/>
+          <w:i w:val="0"/>
+          <w:color w:val="auto"/>
+        </w:rPr>
+        <w:t>Pályát megadó fájl</w:t>
+      </w:r>
+    </w:p>
+    <w:p>
+      <w:pPr>
+        <w:pStyle w:val="magyarazat"/>
+        <w:jc w:val="both"/>
+        <w:rPr>
+          <w:i w:val="0"/>
+          <w:color w:val="auto"/>
+        </w:rPr>
+      </w:pPr>
+      <w:r>
+        <w:rPr>
+          <w:i w:val="0"/>
+          <w:color w:val="auto"/>
+        </w:rPr>
+        <w:t xml:space="preserve">Annak érdekében, hogy minél átláthatóbban, egyszerűbben megadhassa a felhasználó a saját pályáját, egy saját, letisztultságra törekvő nyelvtant dolgoztunk ki. Formátuma egyszerű </w:t>
+      </w:r>
+      <w:proofErr w:type="spellStart"/>
+      <w:r>
+        <w:rPr>
+          <w:i w:val="0"/>
+          <w:color w:val="auto"/>
+        </w:rPr>
+        <w:t>txt</w:t>
+      </w:r>
+      <w:proofErr w:type="spellEnd"/>
+      <w:r>
+        <w:rPr>
+          <w:i w:val="0"/>
+          <w:color w:val="auto"/>
+        </w:rPr>
+        <w:t>.</w:t>
+      </w:r>
+    </w:p>
+    <w:p>
+      <w:pPr>
+        <w:pStyle w:val="magyarazat"/>
+        <w:jc w:val="both"/>
+        <w:rPr>
+          <w:i w:val="0"/>
+          <w:color w:val="auto"/>
+        </w:rPr>
+      </w:pPr>
+    </w:p>
+    <w:p>
+      <w:pPr>
+        <w:pStyle w:val="magyarazat"/>
+        <w:numPr>
+          <w:ilvl w:val="0"/>
+          <w:numId w:val="6"/>
+        </w:numPr>
+        <w:jc w:val="both"/>
+        <w:rPr>
+          <w:i w:val="0"/>
+          <w:color w:val="auto"/>
+        </w:rPr>
+      </w:pPr>
+      <w:r>
+        <w:rPr>
+          <w:b/>
+          <w:i w:val="0"/>
+          <w:color w:val="auto"/>
+        </w:rPr>
+        <w:t>Először egy példa, utána magyarázat:</w:t>
+      </w:r>
+    </w:p>
+    <w:p>
+      <w:pPr>
+        <w:pStyle w:val="magyarazat"/>
+        <w:ind w:left="1068"/>
+        <w:jc w:val="both"/>
+        <w:rPr>
+          <w:i w:val="0"/>
+          <w:color w:val="auto"/>
+        </w:rPr>
+      </w:pPr>
+    </w:p>
+    <w:p>
+      <w:pPr>
+        <w:pStyle w:val="magyarazat"/>
+        <w:ind w:left="1068"/>
+        <w:jc w:val="both"/>
+        <w:rPr>
+          <w:noProof/>
+        </w:rPr>
+      </w:pPr>
+      <w:r>
+        <w:rPr>
+          <w:noProof/>
+        </w:rPr>
+        <w:pict>
+          <v:shapetype id="_x0000_t75" coordsize="21600,21600" o:spt="75" o:preferrelative="t" path="m@4@5l@4@11@9@11@9@5xe" filled="f" stroked="f">
+            <v:stroke joinstyle="miter"/>
+            <v:formulas>
+              <v:f eqn="if lineDrawn pixelLineWidth 0"/>
+              <v:f eqn="sum @0 1 0"/>
+              <v:f eqn="sum 0 0 @1"/>
+              <v:f eqn="prod @2 1 2"/>
+              <v:f eqn="prod @3 21600 pixelWidth"/>
+              <v:f eqn="prod @3 21600 pixelHeight"/>
+              <v:f eqn="sum @0 0 1"/>
+              <v:f eqn="prod @6 1 2"/>
+              <v:f eqn="prod @7 21600 pixelWidth"/>
+              <v:f eqn="sum @8 21600 0"/>
+              <v:f eqn="prod @7 21600 pixelHeight"/>
+              <v:f eqn="sum @10 21600 0"/>
+            </v:formulas>
+            <v:path o:extrusionok="f" gradientshapeok="t" o:connecttype="rect"/>
+            <o:lock v:ext="edit" aspectratio="t"/>
+          </v:shapetype>
+          <v:shape id="Kép 1" o:spid="_x0000_i1025" type="#_x0000_t75" style="width:216.7pt;height:131.55pt;visibility:visible;mso-wrap-style:square">
+            <v:imagedata r:id="rId7" o:title=""/>
+          </v:shape>
+        </w:pict>
+      </w:r>
+    </w:p>
+    <w:p>
+      <w:pPr>
+        <w:pStyle w:val="magyarazat"/>
+        <w:ind w:left="1068"/>
+        <w:jc w:val="both"/>
+        <w:rPr>
+          <w:noProof/>
+        </w:rPr>
+      </w:pPr>
+    </w:p>
+    <w:p>
+      <w:pPr>
+        <w:pStyle w:val="magyarazat"/>
+        <w:ind w:left="708"/>
+        <w:jc w:val="both"/>
+        <w:rPr>
+          <w:i w:val="0"/>
+          <w:color w:val="auto"/>
+        </w:rPr>
+      </w:pPr>
+      <w:r>
+        <w:rPr>
+          <w:i w:val="0"/>
+          <w:color w:val="auto"/>
+        </w:rPr>
+        <w:t>Ez egy 6x6-os pálya, fallal körülvéve</w:t>
+      </w:r>
+      <w:r>
+        <w:rPr>
+          <w:i w:val="0"/>
+          <w:color w:val="auto"/>
+        </w:rPr>
+        <w:t>, két munkással</w:t>
+      </w:r>
+      <w:r>
+        <w:rPr>
+          <w:i w:val="0"/>
+          <w:color w:val="auto"/>
+        </w:rPr>
+        <w:t>, két dobozzal</w:t>
+      </w:r>
+      <w:r>
+        <w:rPr>
+          <w:i w:val="0"/>
+          <w:color w:val="auto"/>
+        </w:rPr>
+        <w:t>, lyukkal, kapcsolóval és egy célmezővel.</w:t>
+      </w:r>
+    </w:p>
+    <w:p>
+      <w:pPr>
+        <w:rPr>
+          <w:b/>
+        </w:rPr>
+      </w:pPr>
+      <w:r>
+        <w:br w:type="page"/>
+      </w:r>
+      <w:r>
+        <w:rPr>
+          <w:b/>
+        </w:rPr>
+        <w:lastRenderedPageBreak/>
+        <w:tab/>
+        <w:t>Nyelvtan:</w:t>
+      </w:r>
+    </w:p>
+    <w:p>
+      <w:pPr>
+        <w:rPr>
+          <w:b/>
+        </w:rPr>
+      </w:pPr>
+    </w:p>
+    <w:p>
+      <w:r>
+        <w:t>A pálya méretét a sorok és oszlopok száma határozza meg, az oszlopok szóközzel elválasztottak.</w:t>
+      </w:r>
+      <w:r>
+        <w:t xml:space="preserve"> Minden sor </w:t>
+      </w:r>
+      <w:proofErr w:type="gramStart"/>
+      <w:r>
+        <w:rPr>
+          <w:i/>
+        </w:rPr>
+        <w:t xml:space="preserve">[ </w:t>
+      </w:r>
+      <w:r>
+        <w:t>szimbólummal</w:t>
+      </w:r>
+      <w:proofErr w:type="gramEnd"/>
+      <w:r>
+        <w:t xml:space="preserve"> kezdődik és </w:t>
+      </w:r>
+      <w:r>
+        <w:rPr>
+          <w:i/>
+        </w:rPr>
+        <w:t xml:space="preserve">] </w:t>
+      </w:r>
+      <w:r>
+        <w:t>szimbólummal végződik (sortörés, a jobb áttekinthetőség érdekében ajánlott.</w:t>
+      </w:r>
+      <w:r>
+        <w:t xml:space="preserve"> A sor nyitó és sor záró szimbólumok között különböző elemek szerepelhetnek (</w:t>
+      </w:r>
+      <w:proofErr w:type="spellStart"/>
+      <w:r>
+        <w:t>lsd</w:t>
+      </w:r>
+      <w:proofErr w:type="spellEnd"/>
+      <w:r>
+        <w:t>. lentebb).</w:t>
+      </w:r>
+      <w:r>
+        <w:t xml:space="preserve"> A mezők alapból sima mezők, melyeken állhatnak entitások</w:t>
+      </w:r>
+      <w:r>
+        <w:t>, ha nem sima mezőt szeretnénk módosítót kell elhelyezni.</w:t>
+      </w:r>
+    </w:p>
+    <w:p>
+      <w:r>
+        <w:rPr>
+          <w:b/>
+          <w:i/>
+        </w:rPr>
+        <w:t>Megkötések</w:t>
+      </w:r>
+      <w:r>
+        <w:rPr>
+          <w:b/>
+        </w:rPr>
+        <w:t xml:space="preserve">: </w:t>
+      </w:r>
+      <w:r>
+        <w:t>A soroknak ugyanolyan hosszúnak kell lenniük</w:t>
+      </w:r>
+      <w:r>
+        <w:t>, különben érvénytelen a pálya.</w:t>
+      </w:r>
+    </w:p>
+    <w:p/>
+    <w:p>
+      <w:pPr>
+        <w:rPr>
+          <w:b/>
+        </w:rPr>
+      </w:pPr>
+      <w:r>
+        <w:tab/>
+      </w:r>
+      <w:r>
+        <w:rPr>
+          <w:b/>
+        </w:rPr>
+        <w:t>Elemek:</w:t>
+      </w:r>
+    </w:p>
+    <w:p>
+      <w:pPr>
+        <w:rPr>
+          <w:b/>
+        </w:rPr>
+      </w:pPr>
+    </w:p>
+    <w:p>
+      <w:pPr>
+        <w:numPr>
+          <w:ilvl w:val="0"/>
+          <w:numId w:val="6"/>
+        </w:numPr>
+        <w:rPr>
+          <w:b/>
+        </w:rPr>
+      </w:pPr>
+      <w:r>
+        <w:rPr>
+          <w:i/>
+        </w:rPr>
+        <w:t>W – Fal elem</w:t>
+      </w:r>
+      <w:r>
+        <w:rPr>
+          <w:i/>
+        </w:rPr>
+        <w:t xml:space="preserve"> (Wall)</w:t>
+      </w:r>
+    </w:p>
+    <w:p>
+      <w:pPr>
+        <w:numPr>
+          <w:ilvl w:val="0"/>
+          <w:numId w:val="6"/>
+        </w:numPr>
+        <w:rPr>
+          <w:b/>
+        </w:rPr>
+      </w:pPr>
+      <w:r>
+        <w:rPr>
+          <w:i/>
+        </w:rPr>
+        <w:t>H</w:t>
+      </w:r>
+      <w:r>
+        <w:rPr>
+          <w:i/>
+        </w:rPr>
+        <w:t xml:space="preserve"> – Lyuk (mező módosító, </w:t>
+      </w:r>
+      <w:proofErr w:type="spellStart"/>
+      <w:r>
+        <w:rPr>
+          <w:i/>
+        </w:rPr>
+        <w:t>Hole</w:t>
+      </w:r>
+      <w:proofErr w:type="spellEnd"/>
+      <w:r>
+        <w:rPr>
+          <w:i/>
+        </w:rPr>
+        <w:t>)</w:t>
+      </w:r>
+    </w:p>
+    <w:p>
+      <w:pPr>
+        <w:numPr>
+          <w:ilvl w:val="0"/>
+          <w:numId w:val="6"/>
+        </w:numPr>
+        <w:rPr>
+          <w:b/>
+        </w:rPr>
+      </w:pPr>
+      <w:r>
+        <w:rPr>
+          <w:i/>
+        </w:rPr>
+        <w:t xml:space="preserve">S – Kapcsoló (mező módosító, </w:t>
+      </w:r>
+      <w:proofErr w:type="spellStart"/>
+      <w:r>
+        <w:rPr>
+          <w:i/>
+        </w:rPr>
+        <w:t>Switch</w:t>
+      </w:r>
+      <w:proofErr w:type="spellEnd"/>
+      <w:r>
+        <w:rPr>
+          <w:i/>
+        </w:rPr>
+        <w:t>)</w:t>
+      </w:r>
+    </w:p>
+    <w:p>
+      <w:pPr>
+        <w:numPr>
+          <w:ilvl w:val="0"/>
+          <w:numId w:val="6"/>
+        </w:numPr>
+        <w:rPr>
+          <w:b/>
+        </w:rPr>
+      </w:pPr>
+      <w:r>
+        <w:rPr>
+          <w:i/>
+        </w:rPr>
+        <w:t xml:space="preserve">E – Célmező (mező módosító, </w:t>
+      </w:r>
+      <w:proofErr w:type="spellStart"/>
+      <w:r>
+        <w:rPr>
+          <w:i/>
+        </w:rPr>
+        <w:t>Endzone</w:t>
+      </w:r>
+      <w:proofErr w:type="spellEnd"/>
+      <w:r>
+        <w:rPr>
+          <w:i/>
+        </w:rPr>
+        <w:t>)</w:t>
+      </w:r>
+    </w:p>
+    <w:p>
+      <w:pPr>
+        <w:rPr>
+          <w:b/>
+        </w:rPr>
+      </w:pPr>
+    </w:p>
+    <w:p>
+      <w:pPr>
+        <w:ind w:left="708"/>
+      </w:pPr>
+      <w:r>
+        <w:t>Az el</w:t>
+      </w:r>
+      <w:r>
+        <w:t>ő</w:t>
+      </w:r>
+      <w:r>
+        <w:t>zőekben említett módosítók nélkül egy adott mező sima mező lesz, ekkor helyezkedhet rajta inicializáláskor entitás, vagy lehet üres.</w:t>
+      </w:r>
+    </w:p>
+    <w:p>
+      <w:pPr>
+        <w:ind w:left="708"/>
+      </w:pPr>
+    </w:p>
+    <w:p>
+      <w:pPr>
+        <w:numPr>
+          <w:ilvl w:val="0"/>
+          <w:numId w:val="7"/>
+        </w:numPr>
+      </w:pPr>
+      <w:r>
+        <w:rPr>
+          <w:i/>
+        </w:rPr>
+        <w:t>X – Az adott sima mezőn nincs semmi.</w:t>
+      </w:r>
+    </w:p>
+    <w:p>
+      <w:pPr>
+        <w:numPr>
+          <w:ilvl w:val="0"/>
+          <w:numId w:val="7"/>
+        </w:numPr>
+      </w:pPr>
+      <w:r>
+        <w:rPr>
+          <w:i/>
+        </w:rPr>
+        <w:t>B – Az adott sima mezőn egy doboz található (</w:t>
+      </w:r>
+      <w:proofErr w:type="spellStart"/>
+      <w:r>
+        <w:rPr>
+          <w:i/>
+        </w:rPr>
+        <w:t>Box</w:t>
+      </w:r>
+      <w:proofErr w:type="spellEnd"/>
+      <w:r>
+        <w:rPr>
+          <w:i/>
+        </w:rPr>
+        <w:t>)</w:t>
+      </w:r>
+    </w:p>
+    <w:p>
+      <w:pPr>
+        <w:numPr>
+          <w:ilvl w:val="0"/>
+          <w:numId w:val="7"/>
+        </w:numPr>
+      </w:pPr>
+      <w:r>
+        <w:rPr>
+          <w:i/>
+        </w:rPr>
+        <w:t>0-9 – Az adott mezőn egy munkás található, aminek az azonosítója (</w:t>
+      </w:r>
+      <w:proofErr w:type="spellStart"/>
+      <w:r>
+        <w:rPr>
+          <w:i/>
+        </w:rPr>
+        <w:t>worker-id</w:t>
+      </w:r>
+      <w:proofErr w:type="spellEnd"/>
+      <w:r>
+        <w:rPr>
+          <w:i/>
+        </w:rPr>
+        <w:t xml:space="preserve">) az adott egyjegyű szám. </w:t>
+      </w:r>
+    </w:p>
+    <w:p/>
+    <w:p>
+      <w:r>
+        <w:t>Egyéb felmerülő kérdés, hogy melyik lyukhoz, melyik kapcsoló tartozik. Ezt a kérdést az inicializálás egy megadott módon dönti el, ami a következő:</w:t>
+      </w:r>
+    </w:p>
+    <w:p>
+      <w:r>
+        <w:tab/>
+      </w:r>
+    </w:p>
+    <w:p>
+      <w:pPr>
+        <w:ind w:left="708"/>
+      </w:pPr>
+      <w:r>
+        <w:t>Az egyes elemek inicializálása balról-jobbra, fentről-le történik, ha kapcsolóhoz, illetve lyukhoz ér, akkor annak a párja az inicializálást folytatva az első megfelelő elem. (A példában a 2. sor 4. helyén álló lyuk és a 3. sor 5. helyén álló kapcsoló tehát össze van kötve). Amennyiben nem jut az adott elemnek „pár”, akkor az annak megfelelően viselkedik.</w:t>
+      </w:r>
+    </w:p>
+    <w:p/>
+    <w:p>
+      <w:pPr>
+        <w:jc w:val="both"/>
+      </w:pPr>
+      <w:r>
+        <w:t>Ez a saját nyelvtan jelentősen leegyszerűsíti a pályák megadását, ami más általános formátumban (pl. XML, JSON) leírva sokkal kevésbé lenne áttekinthető.</w:t>
+      </w:r>
+      <w:r>
+        <w:t xml:space="preserve"> Jó példa a struktúra által nyújtott segítésére, hogy a megadás szemantikájában benne vannak a mező szomszéd kapcsolatok, így azokat explicit nem szükséges megadni. (Ez a példában szereplő 6x6-os pályán 120 szomszéd kapcsolat „megspórolása”, hiszen ezeket az inicializálás automatikusan felderíti és beállítja)</w:t>
+      </w:r>
+      <w:r>
+        <w:t>.</w:t>
+      </w:r>
+    </w:p>
+    <w:p/>
+    <w:p>
+      <w:pPr>
+        <w:jc w:val="both"/>
+      </w:pPr>
+    </w:p>
+    <w:p>
+      <w:pPr>
+        <w:jc w:val="both"/>
+        <w:rPr>
+          <w:b/>
+        </w:rPr>
+      </w:pPr>
+      <w:r>
+        <w:rPr>
+          <w:b/>
+        </w:rPr>
+        <w:br w:type="page"/>
+      </w:r>
+      <w:r>
+        <w:rPr>
+          <w:b/>
+        </w:rPr>
+        <w:lastRenderedPageBreak/>
+        <w:t xml:space="preserve">Tesztesetet </w:t>
+      </w:r>
+      <w:r>
+        <w:rPr>
+          <w:b/>
+        </w:rPr>
+        <w:t>megadó</w:t>
+      </w:r>
+      <w:r>
+        <w:rPr>
+          <w:b/>
+        </w:rPr>
+        <w:t xml:space="preserve"> fájl (parancs </w:t>
+      </w:r>
+      <w:proofErr w:type="spellStart"/>
+      <w:r>
+        <w:rPr>
+          <w:b/>
+        </w:rPr>
+        <w:t>szkript</w:t>
+      </w:r>
+      <w:proofErr w:type="spellEnd"/>
+      <w:r>
+        <w:rPr>
+          <w:b/>
+        </w:rPr>
+        <w:t>)</w:t>
+      </w:r>
+    </w:p>
+    <w:p>
+      <w:pPr>
+        <w:jc w:val="both"/>
+      </w:pPr>
+      <w:r>
+        <w:t>Lehetőség van a</w:t>
+      </w:r>
+      <w:r>
+        <w:rPr>
+          <w:b/>
+        </w:rPr>
+        <w:t xml:space="preserve"> </w:t>
+      </w:r>
+      <w:r>
+        <w:t>tesztesetek előre való összeállítására, ezzel automatikusan futtatva őket, így sokkal hatékonyabb tesztelést elérve.</w:t>
+      </w:r>
+    </w:p>
+    <w:p>
+      <w:pPr>
+        <w:jc w:val="both"/>
+      </w:pPr>
+      <w:r>
+        <w:t xml:space="preserve">Ennek módja, hogy parancsokat előre leírunk megfelelő sorrendben, megfelelően </w:t>
+      </w:r>
+      <w:proofErr w:type="spellStart"/>
+      <w:r>
+        <w:t>paraméterezve</w:t>
+      </w:r>
+      <w:proofErr w:type="spellEnd"/>
+      <w:r>
+        <w:t xml:space="preserve"> egy egyszerű </w:t>
+      </w:r>
+      <w:proofErr w:type="spellStart"/>
+      <w:r>
+        <w:t>txt</w:t>
+      </w:r>
+      <w:proofErr w:type="spellEnd"/>
+      <w:r>
+        <w:t xml:space="preserve"> fájlba. A formátum választása itt is azért esett erre az egyszerű esetre, mert így lehet a lehető legegyszerűbben összeállítani egy ilyen fájlt, szinte magától értetődően, hiszen igazából egy parancssorozat.</w:t>
+      </w:r>
+    </w:p>
+    <w:p>
+      <w:pPr>
+        <w:jc w:val="both"/>
+      </w:pPr>
+    </w:p>
+    <w:p>
+      <w:pPr>
+        <w:numPr>
+          <w:ilvl w:val="0"/>
+          <w:numId w:val="8"/>
+        </w:numPr>
+        <w:jc w:val="both"/>
+        <w:rPr>
+          <w:b/>
+        </w:rPr>
+      </w:pPr>
+      <w:r>
+        <w:rPr>
+          <w:b/>
+        </w:rPr>
+        <w:t>Elős</w:t>
+      </w:r>
+      <w:r>
+        <w:rPr>
+          <w:b/>
+        </w:rPr>
+        <w:t>zör egy példa, utána magyarázat</w:t>
+      </w:r>
+      <w:r>
+        <w:rPr>
+          <w:b/>
+        </w:rPr>
+        <w:t xml:space="preserve"> (</w:t>
+      </w:r>
+      <w:proofErr w:type="spellStart"/>
+      <w:r>
+        <w:rPr>
+          <w:i/>
+        </w:rPr>
+        <w:t>run</w:t>
+      </w:r>
+      <w:proofErr w:type="spellEnd"/>
+      <w:r>
+        <w:rPr>
+          <w:b/>
+        </w:rPr>
+        <w:t>-</w:t>
+      </w:r>
+      <w:r>
+        <w:rPr>
+          <w:i/>
+        </w:rPr>
+        <w:t>test</w:t>
+      </w:r>
+      <w:r>
+        <w:rPr>
+          <w:i/>
+        </w:rPr>
+        <w:t xml:space="preserve"> test.txt</w:t>
+      </w:r>
+      <w:proofErr w:type="gramStart"/>
+      <w:r>
+        <w:rPr>
+          <w:b/>
+        </w:rPr>
+        <w:t>)</w:t>
+      </w:r>
+      <w:r>
+        <w:rPr>
+          <w:b/>
+        </w:rPr>
+        <w:t xml:space="preserve"> </w:t>
+      </w:r>
+      <w:r>
+        <w:rPr>
+          <w:b/>
+        </w:rPr>
+        <w:t>:</w:t>
+      </w:r>
+      <w:proofErr w:type="gramEnd"/>
+    </w:p>
+    <w:p>
+      <w:pPr>
+        <w:ind w:left="720"/>
+        <w:jc w:val="both"/>
+        <w:rPr>
+          <w:b/>
+        </w:rPr>
+      </w:pPr>
+    </w:p>
+    <w:p>
+      <w:pPr>
+        <w:ind w:left="720"/>
+        <w:jc w:val="both"/>
+        <w:rPr>
+          <w:noProof/>
+        </w:rPr>
+      </w:pPr>
+      <w:r>
+        <w:rPr>
+          <w:noProof/>
+        </w:rPr>
+        <w:pict>
+          <v:shape id="_x0000_i1029" type="#_x0000_t75" style="width:236.1pt;height:123.9pt;visibility:visible;mso-wrap-style:square">
+            <v:imagedata r:id="rId8" o:title=""/>
+          </v:shape>
+        </w:pict>
+      </w:r>
+    </w:p>
+    <w:p>
+      <w:pPr>
+        <w:ind w:left="720"/>
+        <w:jc w:val="both"/>
+        <w:rPr>
+          <w:b/>
+        </w:rPr>
+      </w:pPr>
+    </w:p>
+    <w:p>
+      <w:pPr>
+        <w:ind w:left="720"/>
+        <w:jc w:val="both"/>
+      </w:pPr>
+      <w:r>
+        <w:t xml:space="preserve">Ez a teszteset betölt egy pályát, beállítja a naplózás helyét, irányítja a 2-es azonosítójú munkást jobbra, a 0-s azonosítójút felfele. Ezután a 2-es azonosítójú munkással </w:t>
+      </w:r>
+      <w:r>
+        <w:t xml:space="preserve">lerak egy adag mézet a </w:t>
+      </w:r>
+      <w:proofErr w:type="spellStart"/>
+      <w:r>
+        <w:t>mezőjére</w:t>
+      </w:r>
+      <w:proofErr w:type="spellEnd"/>
+      <w:r>
+        <w:t>. Végezetül kilistázza a munkásokat.</w:t>
+      </w:r>
+      <w:r>
+        <w:t xml:space="preserve"> Utána a tesztesetből való kilépés következik.</w:t>
+      </w:r>
+    </w:p>
+    <w:p>
+      <w:pPr>
+        <w:jc w:val="both"/>
+      </w:pPr>
+    </w:p>
+    <w:p>
+      <w:pPr>
+        <w:jc w:val="both"/>
+        <w:rPr>
+          <w:b/>
+        </w:rPr>
+      </w:pPr>
+      <w:r>
+        <w:tab/>
+      </w:r>
+      <w:r>
+        <w:rPr>
+          <w:b/>
+        </w:rPr>
+        <w:t>Nyelvtan:</w:t>
+      </w:r>
+    </w:p>
+    <w:p>
+      <w:pPr>
+        <w:jc w:val="both"/>
+        <w:rPr>
+          <w:b/>
+        </w:rPr>
+      </w:pPr>
+    </w:p>
+    <w:p>
+      <w:pPr>
+        <w:jc w:val="both"/>
+      </w:pPr>
+      <w:r>
+        <w:t>A tesztesetek leírása tulajdonképpen parancsok sorozata, amiket a terminálban is ugyanígy adnánk ki. Fontos, hogy minden parancs külön sorban kell, hogy elhelyezkedjen.</w:t>
+      </w:r>
+    </w:p>
+    <w:p>
+      <w:pPr>
+        <w:jc w:val="both"/>
+      </w:pPr>
+      <w:r>
+        <w:rPr>
+          <w:b/>
+          <w:i/>
+        </w:rPr>
+        <w:t>Tudnivalók</w:t>
+      </w:r>
+      <w:r>
+        <w:rPr>
+          <w:b/>
+          <w:i/>
+        </w:rPr>
+        <w:t xml:space="preserve">: </w:t>
+      </w:r>
+      <w:r>
+        <w:t>Minden tesztesetbe való belépéskor a terminálban beállított naplózási módok törlődnek, tehát azok nem befolyásolják a tesztesetben való naplózást (kilépéskor visszaállítódnak a teszteset előtti naplózási módok, de a tesztesetben beállítottak nem lesznek érvényben.)</w:t>
+      </w:r>
+    </w:p>
+    <w:p>
+      <w:pPr>
+        <w:jc w:val="both"/>
+      </w:pPr>
+    </w:p>
+    <w:p>
+      <w:pPr>
+        <w:jc w:val="both"/>
+      </w:pPr>
+      <w:r>
+        <w:t xml:space="preserve">Az egyes tesztesetekben ugyanazok a parancsok </w:t>
+      </w:r>
+      <w:proofErr w:type="spellStart"/>
+      <w:r>
+        <w:t>érhetőek</w:t>
+      </w:r>
+      <w:proofErr w:type="spellEnd"/>
+      <w:r>
+        <w:t xml:space="preserve"> el, ugyanolyan formában, mint a program átlagos futtatásánál.</w:t>
+      </w:r>
+      <w:r>
+        <w:t xml:space="preserve"> Tesztesetet a </w:t>
+      </w:r>
+      <w:proofErr w:type="spellStart"/>
+      <w:r>
+        <w:rPr>
+          <w:b/>
+          <w:i/>
+        </w:rPr>
+        <w:t>run</w:t>
+      </w:r>
+      <w:proofErr w:type="spellEnd"/>
+      <w:r>
+        <w:rPr>
+          <w:b/>
+          <w:i/>
+        </w:rPr>
+        <w:t>-test &lt;</w:t>
+      </w:r>
+      <w:proofErr w:type="spellStart"/>
+      <w:r>
+        <w:rPr>
+          <w:b/>
+          <w:i/>
         </w:rPr>
         <w:t>filename</w:t>
       </w:r>
       <w:proofErr w:type="spellEnd"/>
       <w:r>
         <w:rPr>
-          <w:rFonts w:ascii="Courier New" w:hAnsi="Courier New" w:cs="Courier New"/>
-        </w:rPr>
-        <w:t>&gt; | -</w:t>
-      </w:r>
-      <w:proofErr w:type="spellStart"/>
-      <w:r>
-        <w:rPr>
-          <w:rFonts w:ascii="Courier New" w:hAnsi="Courier New" w:cs="Courier New"/>
-        </w:rPr>
-        <w:t>all</w:t>
-      </w:r>
-      <w:proofErr w:type="spellEnd"/>
-      <w:r>
-        <w:rPr>
-          <w:rFonts w:ascii="Courier New" w:hAnsi="Courier New" w:cs="Courier New"/>
-        </w:rPr>
-        <w:t>]</w:t>
-      </w:r>
-      <w:r>
-        <w:rPr>
-          <w:rFonts w:ascii="Courier New" w:hAnsi="Courier New" w:cs="Courier New"/>
+          <w:b/>
+          <w:i/>
+        </w:rPr>
+        <w:t xml:space="preserve">&gt; </w:t>
+      </w:r>
+      <w:r>
+        <w:t>paranccsal indíthatunk.</w:t>
+      </w:r>
+      <w:r>
+        <w:t xml:space="preserve"> Minden tesztesetet az </w:t>
+      </w:r>
+      <w:proofErr w:type="spellStart"/>
+      <w:r>
+        <w:rPr>
+          <w:b/>
+          <w:i/>
+        </w:rPr>
+        <w:t>exit</w:t>
+      </w:r>
+      <w:proofErr w:type="spellEnd"/>
+      <w:r>
+        <w:rPr>
+          <w:b/>
+          <w:i/>
         </w:rPr>
         <w:t xml:space="preserve"> </w:t>
       </w:r>
       <w:r>
-        <w:t xml:space="preserve">– Opcionális. Kihagyva a képernyőre való naplózást állítja le. Fájlnevet megadva az adott fájlba való naplózást. </w:t>
-      </w:r>
-      <w:r>
-        <w:rPr>
-          <w:rFonts w:ascii="Courier New" w:hAnsi="Courier New" w:cs="Courier New"/>
-        </w:rPr>
-        <w:t>-</w:t>
-      </w:r>
-      <w:proofErr w:type="spellStart"/>
-      <w:r>
-        <w:rPr>
-          <w:rFonts w:ascii="Courier New" w:hAnsi="Courier New" w:cs="Courier New"/>
-        </w:rPr>
-        <w:t>all</w:t>
-      </w:r>
-      <w:proofErr w:type="spellEnd"/>
-      <w:r>
-        <w:rPr>
-          <w:rFonts w:ascii="Courier New" w:hAnsi="Courier New" w:cs="Courier New"/>
-        </w:rPr>
-        <w:t xml:space="preserve"> </w:t>
-      </w:r>
-      <w:r>
-        <w:t>kapcsolóval pedig minden naplózást.</w:t>
-      </w:r>
-    </w:p>
-    <w:p>
-      <w:pPr>
-        <w:pStyle w:val="magyarazat"/>
-      </w:pPr>
-    </w:p>
-    <w:p>
-      <w:pPr>
-        <w:pStyle w:val="magyarazat"/>
-        <w:rPr>
-          <w:b/>
-        </w:rPr>
-      </w:pPr>
-      <w:proofErr w:type="spellStart"/>
-      <w:r>
-        <w:rPr>
-          <w:rFonts w:ascii="Courier New" w:hAnsi="Courier New" w:cs="Courier New"/>
-          <w:i w:val="0"/>
-          <w:color w:val="auto"/>
-        </w:rPr>
-        <w:t>drop</w:t>
-      </w:r>
-      <w:proofErr w:type="spellEnd"/>
-      <w:r>
-        <w:rPr>
-          <w:rFonts w:ascii="Courier New" w:hAnsi="Courier New" w:cs="Courier New"/>
-          <w:i w:val="0"/>
-          <w:color w:val="auto"/>
-        </w:rPr>
-        <w:t>-map</w:t>
-      </w:r>
-    </w:p>
-    <w:p>
-      <w:pPr>
-        <w:ind w:left="708"/>
-        <w:rPr>
-          <w:b/>
-        </w:rPr>
-      </w:pPr>
-      <w:r>
-        <w:rPr>
-          <w:b/>
-        </w:rPr>
-        <w:t>Leírás:</w:t>
-      </w:r>
-      <w:r>
-        <w:t xml:space="preserve"> </w:t>
-      </w:r>
-      <w:r>
-        <w:t xml:space="preserve">Az aktuális </w:t>
-      </w:r>
-      <w:proofErr w:type="spellStart"/>
-      <w:r>
-        <w:t>pályá</w:t>
-      </w:r>
-      <w:proofErr w:type="spellEnd"/>
-      <w:r>
-        <w:t xml:space="preserve"> eldobása (például rossz betöltése esetén)</w:t>
-      </w:r>
-      <w:r>
-        <w:t>.</w:t>
+        <w:t>parancsnak kell zárnia.</w:t>
       </w:r>
       <w:bookmarkStart w:id="0" w:name="_GoBack"/>
       <w:bookmarkEnd w:id="0"/>
-    </w:p>
-    <w:p>
-      <w:pPr>
-        <w:ind w:left="708"/>
-      </w:pPr>
-      <w:r>
-        <w:rPr>
-          <w:b/>
-        </w:rPr>
-        <w:t xml:space="preserve">Opciók: </w:t>
-      </w:r>
-      <w:r>
-        <w:t>-</w:t>
-      </w:r>
-    </w:p>
-    <w:p/>
-    <w:p>
-      <w:pPr>
-        <w:pStyle w:val="magyarazat"/>
-        <w:rPr>
-          <w:b/>
-        </w:rPr>
-      </w:pPr>
-      <w:r>
-        <w:rPr>
-          <w:rFonts w:ascii="Courier New" w:hAnsi="Courier New" w:cs="Courier New"/>
-          <w:i w:val="0"/>
-          <w:color w:val="auto"/>
-        </w:rPr>
-        <w:t>show</w:t>
-      </w:r>
-      <w:r>
-        <w:rPr>
-          <w:rFonts w:ascii="Courier New" w:hAnsi="Courier New" w:cs="Courier New"/>
-          <w:i w:val="0"/>
-          <w:color w:val="auto"/>
-        </w:rPr>
-        <w:t>-map</w:t>
-      </w:r>
-    </w:p>
-    <w:p>
-      <w:pPr>
-        <w:ind w:left="708"/>
-        <w:rPr>
-          <w:b/>
-        </w:rPr>
-      </w:pPr>
-      <w:r>
-        <w:rPr>
-          <w:b/>
-        </w:rPr>
-        <w:t>Leírás:</w:t>
-      </w:r>
-      <w:r>
-        <w:t xml:space="preserve"> Az aktuális pály</w:t>
-      </w:r>
-      <w:r>
-        <w:t>a kiírása (fájlnév)</w:t>
-      </w:r>
-      <w:r>
-        <w:t>.</w:t>
-      </w:r>
-    </w:p>
-    <w:p>
-      <w:pPr>
-        <w:ind w:left="708"/>
-      </w:pPr>
-      <w:r>
-        <w:rPr>
-          <w:b/>
-        </w:rPr>
-        <w:t xml:space="preserve">Opciók: </w:t>
-      </w:r>
-      <w:r>
-        <w:t>-</w:t>
-      </w:r>
-    </w:p>
-    <w:p>
-      <w:pPr>
-        <w:pStyle w:val="magyarazat"/>
-        <w:rPr>
-          <w:rFonts w:ascii="Courier New" w:hAnsi="Courier New" w:cs="Courier New"/>
-          <w:i w:val="0"/>
-          <w:color w:val="auto"/>
-        </w:rPr>
-      </w:pPr>
-    </w:p>
-    <w:p>
-      <w:pPr>
-        <w:pStyle w:val="magyarazat"/>
-        <w:rPr>
-          <w:b/>
-        </w:rPr>
-      </w:pPr>
-      <w:proofErr w:type="spellStart"/>
-      <w:r>
-        <w:rPr>
-          <w:rFonts w:ascii="Courier New" w:hAnsi="Courier New" w:cs="Courier New"/>
-          <w:i w:val="0"/>
-          <w:color w:val="auto"/>
-        </w:rPr>
-        <w:t>run</w:t>
-      </w:r>
-      <w:proofErr w:type="spellEnd"/>
-      <w:r>
-        <w:rPr>
-          <w:rFonts w:ascii="Courier New" w:hAnsi="Courier New" w:cs="Courier New"/>
-          <w:i w:val="0"/>
-          <w:color w:val="auto"/>
-        </w:rPr>
-        <w:t>-test</w:t>
-      </w:r>
-      <w:r>
-        <w:rPr>
-          <w:rFonts w:ascii="Courier New" w:hAnsi="Courier New" w:cs="Courier New"/>
-          <w:i w:val="0"/>
-          <w:color w:val="auto"/>
-        </w:rPr>
-        <w:t xml:space="preserve"> &lt;</w:t>
-      </w:r>
-      <w:proofErr w:type="spellStart"/>
-      <w:r>
-        <w:rPr>
-          <w:rFonts w:ascii="Courier New" w:hAnsi="Courier New" w:cs="Courier New"/>
-          <w:i w:val="0"/>
-          <w:color w:val="auto"/>
-        </w:rPr>
-        <w:t>filename</w:t>
-      </w:r>
-      <w:proofErr w:type="spellEnd"/>
-      <w:r>
-        <w:rPr>
-          <w:rFonts w:ascii="Courier New" w:hAnsi="Courier New" w:cs="Courier New"/>
-          <w:i w:val="0"/>
-          <w:color w:val="auto"/>
-        </w:rPr>
-        <w:t>&gt;</w:t>
-      </w:r>
-      <w:r>
-        <w:rPr>
-          <w:rFonts w:ascii="Courier New" w:hAnsi="Courier New" w:cs="Courier New"/>
-          <w:i w:val="0"/>
-          <w:color w:val="auto"/>
-        </w:rPr>
-        <w:t xml:space="preserve"> </w:t>
-      </w:r>
-    </w:p>
-    <w:p>
-      <w:pPr>
-        <w:ind w:left="708"/>
-        <w:rPr>
-          <w:b/>
-        </w:rPr>
-      </w:pPr>
-      <w:r>
-        <w:rPr>
-          <w:b/>
-        </w:rPr>
-        <w:t>Leírás:</w:t>
-      </w:r>
-      <w:r>
-        <w:t xml:space="preserve"> </w:t>
-      </w:r>
-      <w:r>
-        <w:t>Előre megírt teszteset futtatása</w:t>
-      </w:r>
-      <w:r>
-        <w:t>.</w:t>
-      </w:r>
-    </w:p>
-    <w:p>
-      <w:pPr>
-        <w:ind w:left="708"/>
-      </w:pPr>
-      <w:r>
-        <w:rPr>
-          <w:b/>
-        </w:rPr>
-        <w:t xml:space="preserve">Opciók: </w:t>
-      </w:r>
-      <w:r>
-        <w:rPr>
-          <w:rFonts w:ascii="Courier New" w:hAnsi="Courier New" w:cs="Courier New"/>
-        </w:rPr>
-        <w:t>&lt;</w:t>
-      </w:r>
-      <w:proofErr w:type="spellStart"/>
-      <w:r>
-        <w:rPr>
-          <w:rFonts w:ascii="Courier New" w:hAnsi="Courier New" w:cs="Courier New"/>
-        </w:rPr>
-        <w:t>filename</w:t>
-      </w:r>
-      <w:proofErr w:type="spellEnd"/>
-      <w:r>
-        <w:rPr>
-          <w:rFonts w:ascii="Courier New" w:hAnsi="Courier New" w:cs="Courier New"/>
-        </w:rPr>
-        <w:t>&gt;</w:t>
-      </w:r>
-      <w:r>
-        <w:rPr>
-          <w:rFonts w:ascii="Courier New" w:hAnsi="Courier New" w:cs="Courier New"/>
-        </w:rPr>
-        <w:t xml:space="preserve"> </w:t>
-      </w:r>
-      <w:r>
-        <w:t>- A tesztesetet tartalmazó fájl.</w:t>
-      </w:r>
-    </w:p>
-    <w:p/>
-    <w:p>
-      <w:pPr>
-        <w:pStyle w:val="magyarazat"/>
-        <w:rPr>
-          <w:b/>
-        </w:rPr>
-      </w:pPr>
-      <w:proofErr w:type="spellStart"/>
-      <w:r>
-        <w:rPr>
-          <w:rFonts w:ascii="Courier New" w:hAnsi="Courier New" w:cs="Courier New"/>
-          <w:i w:val="0"/>
-          <w:color w:val="auto"/>
-        </w:rPr>
-        <w:t>exit</w:t>
-      </w:r>
-      <w:proofErr w:type="spellEnd"/>
-    </w:p>
-    <w:p>
-      <w:pPr>
-        <w:ind w:left="708"/>
-        <w:rPr>
-          <w:b/>
-        </w:rPr>
-      </w:pPr>
-      <w:r>
-        <w:rPr>
-          <w:b/>
-        </w:rPr>
-        <w:t>Leírás:</w:t>
-      </w:r>
-      <w:r>
-        <w:t xml:space="preserve"> </w:t>
-      </w:r>
-      <w:r>
-        <w:t>Kilépés a programból.</w:t>
-      </w:r>
-      <w:r>
-        <w:t xml:space="preserve"> </w:t>
-      </w:r>
-    </w:p>
-    <w:p>
-      <w:pPr>
-        <w:ind w:left="708"/>
-      </w:pPr>
-      <w:r>
-        <w:rPr>
-          <w:b/>
-        </w:rPr>
-        <w:t xml:space="preserve">Opciók: </w:t>
-      </w:r>
-      <w:r>
-        <w:t>-</w:t>
-      </w:r>
-    </w:p>
-    <w:p/>
-    <w:p/>
-    <w:p/>
-    <w:p/>
-    <w:p>
-      <w:pPr>
-        <w:pStyle w:val="magyarazat"/>
-      </w:pPr>
-      <w:r>
-        <w:t>[Ha szükséges, meg kell adni a konfigurációs (pl. pályaképet megadó) fájlok nyelvtanát is.]</w:t>
-      </w:r>
     </w:p>
     <w:p>
       <w:pPr>
@@ -3304,9 +4205,9 @@
     <w:p/>
     <w:p/>
     <w:sectPr>
-      <w:headerReference w:type="default" r:id="rId7"/>
-      <w:footerReference w:type="even" r:id="rId8"/>
-      <w:footerReference w:type="default" r:id="rId9"/>
+      <w:headerReference w:type="default" r:id="rId9"/>
+      <w:footerReference w:type="even" r:id="rId10"/>
+      <w:footerReference w:type="default" r:id="rId11"/>
       <w:pgSz w:w="11906" w:h="16838"/>
       <w:pgMar w:top="1417" w:right="1417" w:bottom="1417" w:left="1417" w:header="708" w:footer="708" w:gutter="0"/>
       <w:cols w:space="708"/>
@@ -3443,7 +4344,7 @@
         <w:noProof/>
         <w:lang w:val="en-US"/>
       </w:rPr>
-      <w:t>2018-03-24</w:t>
+      <w:t>2018-03-25</w:t>
     </w:r>
     <w:r>
       <w:rPr>
@@ -3665,7 +4566,7 @@
   <w:abstractNum w:abstractNumId="1" w15:restartNumberingAfterBreak="0">
     <w:nsid w:val="3190179E"/>
     <w:multiLevelType w:val="hybridMultilevel"/>
-    <w:tmpl w:val="9544DEC8"/>
+    <w:tmpl w:val="C748B18E"/>
     <w:lvl w:ilvl="0" w:tplc="040E0001">
       <w:start w:val="1"/>
       <w:numFmt w:val="bullet"/>
@@ -4029,6 +4930,119 @@
     </w:lvl>
   </w:abstractNum>
   <w:abstractNum w:abstractNumId="4" w15:restartNumberingAfterBreak="0">
+    <w:nsid w:val="6AEF208F"/>
+    <w:multiLevelType w:val="hybridMultilevel"/>
+    <w:tmpl w:val="8E84F112"/>
+    <w:lvl w:ilvl="0" w:tplc="040E0001">
+      <w:start w:val="1"/>
+      <w:numFmt w:val="bullet"/>
+      <w:lvlText w:val=""/>
+      <w:lvlJc w:val="left"/>
+      <w:pPr>
+        <w:ind w:left="1428" w:hanging="360"/>
+      </w:pPr>
+      <w:rPr>
+        <w:rFonts w:ascii="Symbol" w:hAnsi="Symbol" w:hint="default"/>
+      </w:rPr>
+    </w:lvl>
+    <w:lvl w:ilvl="1" w:tplc="040E0003" w:tentative="1">
+      <w:start w:val="1"/>
+      <w:numFmt w:val="bullet"/>
+      <w:lvlText w:val="o"/>
+      <w:lvlJc w:val="left"/>
+      <w:pPr>
+        <w:ind w:left="2148" w:hanging="360"/>
+      </w:pPr>
+      <w:rPr>
+        <w:rFonts w:ascii="Courier New" w:hAnsi="Courier New" w:cs="Courier New" w:hint="default"/>
+      </w:rPr>
+    </w:lvl>
+    <w:lvl w:ilvl="2" w:tplc="040E0005" w:tentative="1">
+      <w:start w:val="1"/>
+      <w:numFmt w:val="bullet"/>
+      <w:lvlText w:val=""/>
+      <w:lvlJc w:val="left"/>
+      <w:pPr>
+        <w:ind w:left="2868" w:hanging="360"/>
+      </w:pPr>
+      <w:rPr>
+        <w:rFonts w:ascii="Wingdings" w:hAnsi="Wingdings" w:hint="default"/>
+      </w:rPr>
+    </w:lvl>
+    <w:lvl w:ilvl="3" w:tplc="040E0001" w:tentative="1">
+      <w:start w:val="1"/>
+      <w:numFmt w:val="bullet"/>
+      <w:lvlText w:val=""/>
+      <w:lvlJc w:val="left"/>
+      <w:pPr>
+        <w:ind w:left="3588" w:hanging="360"/>
+      </w:pPr>
+      <w:rPr>
+        <w:rFonts w:ascii="Symbol" w:hAnsi="Symbol" w:hint="default"/>
+      </w:rPr>
+    </w:lvl>
+    <w:lvl w:ilvl="4" w:tplc="040E0003" w:tentative="1">
+      <w:start w:val="1"/>
+      <w:numFmt w:val="bullet"/>
+      <w:lvlText w:val="o"/>
+      <w:lvlJc w:val="left"/>
+      <w:pPr>
+        <w:ind w:left="4308" w:hanging="360"/>
+      </w:pPr>
+      <w:rPr>
+        <w:rFonts w:ascii="Courier New" w:hAnsi="Courier New" w:cs="Courier New" w:hint="default"/>
+      </w:rPr>
+    </w:lvl>
+    <w:lvl w:ilvl="5" w:tplc="040E0005" w:tentative="1">
+      <w:start w:val="1"/>
+      <w:numFmt w:val="bullet"/>
+      <w:lvlText w:val=""/>
+      <w:lvlJc w:val="left"/>
+      <w:pPr>
+        <w:ind w:left="5028" w:hanging="360"/>
+      </w:pPr>
+      <w:rPr>
+        <w:rFonts w:ascii="Wingdings" w:hAnsi="Wingdings" w:hint="default"/>
+      </w:rPr>
+    </w:lvl>
+    <w:lvl w:ilvl="6" w:tplc="040E0001" w:tentative="1">
+      <w:start w:val="1"/>
+      <w:numFmt w:val="bullet"/>
+      <w:lvlText w:val=""/>
+      <w:lvlJc w:val="left"/>
+      <w:pPr>
+        <w:ind w:left="5748" w:hanging="360"/>
+      </w:pPr>
+      <w:rPr>
+        <w:rFonts w:ascii="Symbol" w:hAnsi="Symbol" w:hint="default"/>
+      </w:rPr>
+    </w:lvl>
+    <w:lvl w:ilvl="7" w:tplc="040E0003" w:tentative="1">
+      <w:start w:val="1"/>
+      <w:numFmt w:val="bullet"/>
+      <w:lvlText w:val="o"/>
+      <w:lvlJc w:val="left"/>
+      <w:pPr>
+        <w:ind w:left="6468" w:hanging="360"/>
+      </w:pPr>
+      <w:rPr>
+        <w:rFonts w:ascii="Courier New" w:hAnsi="Courier New" w:cs="Courier New" w:hint="default"/>
+      </w:rPr>
+    </w:lvl>
+    <w:lvl w:ilvl="8" w:tplc="040E0005" w:tentative="1">
+      <w:start w:val="1"/>
+      <w:numFmt w:val="bullet"/>
+      <w:lvlText w:val=""/>
+      <w:lvlJc w:val="left"/>
+      <w:pPr>
+        <w:ind w:left="7188" w:hanging="360"/>
+      </w:pPr>
+      <w:rPr>
+        <w:rFonts w:ascii="Wingdings" w:hAnsi="Wingdings" w:hint="default"/>
+      </w:rPr>
+    </w:lvl>
+  </w:abstractNum>
+  <w:abstractNum w:abstractNumId="5" w15:restartNumberingAfterBreak="0">
     <w:nsid w:val="775A042E"/>
     <w:multiLevelType w:val="multilevel"/>
     <w:tmpl w:val="B41C06CC"/>
@@ -4177,17 +5191,130 @@
       </w:rPr>
     </w:lvl>
   </w:abstractNum>
+  <w:abstractNum w:abstractNumId="6" w15:restartNumberingAfterBreak="0">
+    <w:nsid w:val="7E9F69D7"/>
+    <w:multiLevelType w:val="hybridMultilevel"/>
+    <w:tmpl w:val="6B80A9A6"/>
+    <w:lvl w:ilvl="0" w:tplc="040E0001">
+      <w:start w:val="1"/>
+      <w:numFmt w:val="bullet"/>
+      <w:lvlText w:val=""/>
+      <w:lvlJc w:val="left"/>
+      <w:pPr>
+        <w:ind w:left="720" w:hanging="360"/>
+      </w:pPr>
+      <w:rPr>
+        <w:rFonts w:ascii="Symbol" w:hAnsi="Symbol" w:hint="default"/>
+      </w:rPr>
+    </w:lvl>
+    <w:lvl w:ilvl="1" w:tplc="040E0003" w:tentative="1">
+      <w:start w:val="1"/>
+      <w:numFmt w:val="bullet"/>
+      <w:lvlText w:val="o"/>
+      <w:lvlJc w:val="left"/>
+      <w:pPr>
+        <w:ind w:left="1440" w:hanging="360"/>
+      </w:pPr>
+      <w:rPr>
+        <w:rFonts w:ascii="Courier New" w:hAnsi="Courier New" w:cs="Courier New" w:hint="default"/>
+      </w:rPr>
+    </w:lvl>
+    <w:lvl w:ilvl="2" w:tplc="040E0005" w:tentative="1">
+      <w:start w:val="1"/>
+      <w:numFmt w:val="bullet"/>
+      <w:lvlText w:val=""/>
+      <w:lvlJc w:val="left"/>
+      <w:pPr>
+        <w:ind w:left="2160" w:hanging="360"/>
+      </w:pPr>
+      <w:rPr>
+        <w:rFonts w:ascii="Wingdings" w:hAnsi="Wingdings" w:hint="default"/>
+      </w:rPr>
+    </w:lvl>
+    <w:lvl w:ilvl="3" w:tplc="040E0001" w:tentative="1">
+      <w:start w:val="1"/>
+      <w:numFmt w:val="bullet"/>
+      <w:lvlText w:val=""/>
+      <w:lvlJc w:val="left"/>
+      <w:pPr>
+        <w:ind w:left="2880" w:hanging="360"/>
+      </w:pPr>
+      <w:rPr>
+        <w:rFonts w:ascii="Symbol" w:hAnsi="Symbol" w:hint="default"/>
+      </w:rPr>
+    </w:lvl>
+    <w:lvl w:ilvl="4" w:tplc="040E0003" w:tentative="1">
+      <w:start w:val="1"/>
+      <w:numFmt w:val="bullet"/>
+      <w:lvlText w:val="o"/>
+      <w:lvlJc w:val="left"/>
+      <w:pPr>
+        <w:ind w:left="3600" w:hanging="360"/>
+      </w:pPr>
+      <w:rPr>
+        <w:rFonts w:ascii="Courier New" w:hAnsi="Courier New" w:cs="Courier New" w:hint="default"/>
+      </w:rPr>
+    </w:lvl>
+    <w:lvl w:ilvl="5" w:tplc="040E0005" w:tentative="1">
+      <w:start w:val="1"/>
+      <w:numFmt w:val="bullet"/>
+      <w:lvlText w:val=""/>
+      <w:lvlJc w:val="left"/>
+      <w:pPr>
+        <w:ind w:left="4320" w:hanging="360"/>
+      </w:pPr>
+      <w:rPr>
+        <w:rFonts w:ascii="Wingdings" w:hAnsi="Wingdings" w:hint="default"/>
+      </w:rPr>
+    </w:lvl>
+    <w:lvl w:ilvl="6" w:tplc="040E0001" w:tentative="1">
+      <w:start w:val="1"/>
+      <w:numFmt w:val="bullet"/>
+      <w:lvlText w:val=""/>
+      <w:lvlJc w:val="left"/>
+      <w:pPr>
+        <w:ind w:left="5040" w:hanging="360"/>
+      </w:pPr>
+      <w:rPr>
+        <w:rFonts w:ascii="Symbol" w:hAnsi="Symbol" w:hint="default"/>
+      </w:rPr>
+    </w:lvl>
+    <w:lvl w:ilvl="7" w:tplc="040E0003" w:tentative="1">
+      <w:start w:val="1"/>
+      <w:numFmt w:val="bullet"/>
+      <w:lvlText w:val="o"/>
+      <w:lvlJc w:val="left"/>
+      <w:pPr>
+        <w:ind w:left="5760" w:hanging="360"/>
+      </w:pPr>
+      <w:rPr>
+        <w:rFonts w:ascii="Courier New" w:hAnsi="Courier New" w:cs="Courier New" w:hint="default"/>
+      </w:rPr>
+    </w:lvl>
+    <w:lvl w:ilvl="8" w:tplc="040E0005" w:tentative="1">
+      <w:start w:val="1"/>
+      <w:numFmt w:val="bullet"/>
+      <w:lvlText w:val=""/>
+      <w:lvlJc w:val="left"/>
+      <w:pPr>
+        <w:ind w:left="6480" w:hanging="360"/>
+      </w:pPr>
+      <w:rPr>
+        <w:rFonts w:ascii="Wingdings" w:hAnsi="Wingdings" w:hint="default"/>
+      </w:rPr>
+    </w:lvl>
+  </w:abstractNum>
   <w:num w:numId="1">
     <w:abstractNumId w:val="0"/>
   </w:num>
   <w:num w:numId="2">
-    <w:abstractNumId w:val="4"/>
+    <w:abstractNumId w:val="5"/>
   </w:num>
   <w:num w:numId="3">
     <w:abstractNumId w:val="3"/>
   </w:num>
   <w:num w:numId="4">
-    <w:abstractNumId w:val="4"/>
+    <w:abstractNumId w:val="5"/>
     <w:lvlOverride w:ilvl="0">
       <w:startOverride w:val="7"/>
     </w:lvlOverride>
@@ -4219,6 +5346,12 @@
   </w:num>
   <w:num w:numId="6">
     <w:abstractNumId w:val="1"/>
+  </w:num>
+  <w:num w:numId="7">
+    <w:abstractNumId w:val="4"/>
+  </w:num>
+  <w:num w:numId="8">
+    <w:abstractNumId w:val="6"/>
   </w:num>
 </w:numbering>
 </file>

</xml_diff>